<commit_message>
Erste Seite der Doku hinzugefügt "Plangetrieben vs Agile"
</commit_message>
<xml_diff>
--- a/doc/Task02/Doku Task 2.docx
+++ b/doc/Task02/Doku Task 2.docx
@@ -2,6 +2,143 @@
 <file path=word/document.xml><?xml version="1.0" encoding="utf-8"?>
 <w:document xmlns:wpc="http://schemas.microsoft.com/office/word/2010/wordprocessingCanvas" xmlns:mc="http://schemas.openxmlformats.org/markup-compatibility/2006" xmlns:o="urn:schemas-microsoft-com:office:office" xmlns:r="http://schemas.openxmlformats.org/officeDocument/2006/relationships" xmlns:m="http://schemas.openxmlformats.org/officeDocument/2006/math" xmlns:v="urn:schemas-microsoft-com:vml" xmlns:wp14="http://schemas.microsoft.com/office/word/2010/wordprocessingDrawing" xmlns:wp="http://schemas.openxmlformats.org/drawingml/2006/wordprocessingDrawing" xmlns:w10="urn:schemas-microsoft-com:office:word" xmlns:w="http://schemas.openxmlformats.org/wordprocessingml/2006/main" xmlns:w14="http://schemas.microsoft.com/office/word/2010/wordml" xmlns:w15="http://schemas.microsoft.com/office/word/2012/wordml" xmlns:wpg="http://schemas.microsoft.com/office/word/2010/wordprocessingGroup" xmlns:wpi="http://schemas.microsoft.com/office/word/2010/wordprocessingInk" xmlns:wne="http://schemas.microsoft.com/office/word/2006/wordml" xmlns:wps="http://schemas.microsoft.com/office/word/2010/wordprocessingShape" mc:Ignorable="w14 w15 wp14">
   <w:body>
+    <w:p>
+      <w:pPr>
+        <w:pStyle w:val="berschrift1"/>
+        <w:rPr>
+          <w:sz w:val="32"/>
+        </w:rPr>
+      </w:pPr>
+      <w:r>
+        <w:rPr>
+          <w:sz w:val="32"/>
+        </w:rPr>
+        <w:t>Plangetrieben gegen</w:t>
+      </w:r>
+      <w:r>
+        <w:rPr>
+          <w:sz w:val="32"/>
+        </w:rPr>
+        <w:t xml:space="preserve"> Agile</w:t>
+      </w:r>
+    </w:p>
+    <w:p>
+      <w:pPr>
+        <w:rPr>
+          <w:sz w:val="24"/>
+          <w:szCs w:val="24"/>
+        </w:rPr>
+      </w:pPr>
+      <w:r>
+        <w:rPr>
+          <w:sz w:val="24"/>
+          <w:szCs w:val="24"/>
+        </w:rPr>
+        <w:t xml:space="preserve">In folgender Tabelle argumentierten wir über die Vor und Nachteile von Plangetrieben gegenüber Agile. Die für uns wichtigen Punkte sind hervorgehoben, welche auch beim Ausarbeiten des Software Engineering Prozess einen </w:t>
+      </w:r>
+      <w:r>
+        <w:rPr>
+          <w:sz w:val="24"/>
+          <w:szCs w:val="24"/>
+        </w:rPr>
+        <w:t xml:space="preserve">gewichteten </w:t>
+      </w:r>
+      <w:r>
+        <w:rPr>
+          <w:sz w:val="24"/>
+          <w:szCs w:val="24"/>
+        </w:rPr>
+        <w:t>Einfluss h</w:t>
+      </w:r>
+      <w:bookmarkStart w:id="0" w:name="_GoBack"/>
+      <w:bookmarkEnd w:id="0"/>
+      <w:r>
+        <w:rPr>
+          <w:sz w:val="24"/>
+          <w:szCs w:val="24"/>
+        </w:rPr>
+        <w:t>atten.</w:t>
+      </w:r>
+    </w:p>
+    <w:p>
+      <w:pPr>
+        <w:rPr>
+          <w:rFonts w:asciiTheme="majorHAnsi" w:eastAsiaTheme="majorEastAsia" w:hAnsiTheme="majorHAnsi" w:cstheme="majorBidi"/>
+          <w:b/>
+          <w:bCs/>
+          <w:color w:val="365F91" w:themeColor="accent1" w:themeShade="BF"/>
+          <w:sz w:val="32"/>
+          <w:szCs w:val="28"/>
+        </w:rPr>
+      </w:pPr>
+      <w:r>
+        <w:rPr>
+          <w:noProof/>
+          <w:lang w:val="de-CH" w:eastAsia="de-CH"/>
+        </w:rPr>
+        <w:drawing>
+          <wp:inline distT="0" distB="0" distL="0" distR="0" wp14:anchorId="037773D4" wp14:editId="18A33CF2">
+            <wp:extent cx="5972810" cy="4020185"/>
+            <wp:effectExtent l="0" t="0" r="8890" b="0"/>
+            <wp:docPr id="15" name="table"/>
+            <wp:cNvGraphicFramePr>
+              <a:graphicFrameLocks xmlns:a="http://schemas.openxmlformats.org/drawingml/2006/main" noChangeAspect="1"/>
+            </wp:cNvGraphicFramePr>
+            <a:graphic xmlns:a="http://schemas.openxmlformats.org/drawingml/2006/main">
+              <a:graphicData uri="http://schemas.openxmlformats.org/drawingml/2006/picture">
+                <pic:pic xmlns:pic="http://schemas.openxmlformats.org/drawingml/2006/picture">
+                  <pic:nvPicPr>
+                    <pic:cNvPr id="2" name="table"/>
+                    <pic:cNvPicPr>
+                      <a:picLocks noChangeAspect="1"/>
+                    </pic:cNvPicPr>
+                  </pic:nvPicPr>
+                  <pic:blipFill>
+                    <a:blip r:embed="rId8"/>
+                    <a:stretch>
+                      <a:fillRect/>
+                    </a:stretch>
+                  </pic:blipFill>
+                  <pic:spPr>
+                    <a:xfrm>
+                      <a:off x="0" y="0"/>
+                      <a:ext cx="5972810" cy="4020185"/>
+                    </a:xfrm>
+                    <a:prstGeom prst="rect">
+                      <a:avLst/>
+                    </a:prstGeom>
+                  </pic:spPr>
+                </pic:pic>
+              </a:graphicData>
+            </a:graphic>
+          </wp:inline>
+        </w:drawing>
+      </w:r>
+    </w:p>
+    <w:p>
+      <w:pPr>
+        <w:rPr>
+          <w:rFonts w:asciiTheme="majorHAnsi" w:eastAsiaTheme="majorEastAsia" w:hAnsiTheme="majorHAnsi" w:cstheme="majorBidi"/>
+          <w:b/>
+          <w:bCs/>
+          <w:color w:val="365F91" w:themeColor="accent1" w:themeShade="BF"/>
+          <w:sz w:val="32"/>
+          <w:szCs w:val="28"/>
+        </w:rPr>
+      </w:pPr>
+    </w:p>
+    <w:p>
+      <w:pPr>
+        <w:rPr>
+          <w:rFonts w:asciiTheme="majorHAnsi" w:eastAsiaTheme="majorEastAsia" w:hAnsiTheme="majorHAnsi" w:cstheme="majorBidi"/>
+          <w:b/>
+          <w:bCs/>
+          <w:color w:val="365F91" w:themeColor="accent1" w:themeShade="BF"/>
+          <w:sz w:val="32"/>
+          <w:szCs w:val="28"/>
+        </w:rPr>
+      </w:pPr>
+    </w:p>
     <w:p>
       <w:pPr>
         <w:pStyle w:val="berschrift1"/>
@@ -73,7 +210,7 @@
                     <pic:cNvPicPr/>
                   </pic:nvPicPr>
                   <pic:blipFill>
-                    <a:blip r:embed="rId8">
+                    <a:blip r:embed="rId9">
                       <a:extLst>
                         <a:ext uri="{28A0092B-C50C-407E-A947-70E740481C1C}">
                           <a14:useLocalDpi xmlns:a14="http://schemas.microsoft.com/office/drawing/2010/main" val="0"/>
@@ -1239,7 +1376,7 @@
           </mc:Choice>
           <mc:Fallback>
             <w:pict>
-              <v:line w14:anchorId="664953E6" id="Gerade Verbindung 54" o:spid="_x0000_s1026" style="position:absolute;flip:y;z-index:251696128;visibility:visible;mso-wrap-style:square;mso-width-percent:0;mso-height-percent:0;mso-wrap-distance-left:9pt;mso-wrap-distance-top:0;mso-wrap-distance-right:9pt;mso-wrap-distance-bottom:0;mso-position-horizontal:absolute;mso-position-horizontal-relative:text;mso-position-vertical:absolute;mso-position-vertical-relative:text;mso-width-percent:0;mso-height-percent:0;mso-width-relative:margin;mso-height-relative:margin" from="-29.95pt,84.75pt" to="-29.95pt,356.45pt" o:gfxdata="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" strokecolor="#9bbb59 [3206]" strokeweight="3pt">
+              <v:line w14:anchorId="4794AB96" id="Gerade Verbindung 54" o:spid="_x0000_s1026" style="position:absolute;flip:y;z-index:251696128;visibility:visible;mso-wrap-style:square;mso-width-percent:0;mso-height-percent:0;mso-wrap-distance-left:9pt;mso-wrap-distance-top:0;mso-wrap-distance-right:9pt;mso-wrap-distance-bottom:0;mso-position-horizontal:absolute;mso-position-horizontal-relative:text;mso-position-vertical:absolute;mso-position-vertical-relative:text;mso-width-percent:0;mso-height-percent:0;mso-width-relative:margin;mso-height-relative:margin" from="-29.95pt,84.75pt" to="-29.95pt,356.45pt" o:gfxdata="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" strokecolor="#9bbb59 [3206]" strokeweight="3pt">
                 <v:shadow on="t" color="black" opacity="22937f" origin=",.5" offset="0,.63889mm"/>
               </v:line>
             </w:pict>
@@ -1520,7 +1657,7 @@
           </mc:Choice>
           <mc:Fallback>
             <w:pict>
-              <v:shapetype w14:anchorId="27EE9C3F" id="_x0000_t88" coordsize="21600,21600" o:spt="88" adj="1800,10800" path="m,qx10800@0l10800@2qy21600@11,10800@3l10800@1qy,21600e" filled="f">
+              <v:shapetype w14:anchorId="1CBB653F" id="_x0000_t88" coordsize="21600,21600" o:spt="88" adj="1800,10800" path="m,qx10800@0l10800@2qy21600@11,10800@3l10800@1qy,21600e" filled="f">
                 <v:formulas>
                   <v:f eqn="val #0"/>
                   <v:f eqn="sum 21600 0 #0"/>
@@ -1748,7 +1885,7 @@
           </mc:Choice>
           <mc:Fallback>
             <w:pict>
-              <v:shape w14:anchorId="0215CC82" id="Geschweifte Klammer rechts 43" o:spid="_x0000_s1026" type="#_x0000_t88" style="position:absolute;margin-left:215.85pt;margin-top:290.15pt;width:41.1pt;height:66pt;z-index:251656191;visibility:visible;mso-wrap-style:square;mso-width-percent:0;mso-height-percent:0;mso-wrap-distance-left:9pt;mso-wrap-distance-top:0;mso-wrap-distance-right:9pt;mso-wrap-distance-bottom:0;mso-position-horizontal:absolute;mso-position-horizontal-relative:text;mso-position-vertical:absolute;mso-position-vertical-relative:text;mso-width-percent:0;mso-height-percent:0;mso-width-relative:margin;mso-height-relative:margin;v-text-anchor:middle" o:gfxdata="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" adj="5111,10600" strokecolor="#c0504d [3205]" strokeweight="3pt">
+              <v:shape w14:anchorId="09C27FA9" id="Geschweifte Klammer rechts 43" o:spid="_x0000_s1026" type="#_x0000_t88" style="position:absolute;margin-left:215.85pt;margin-top:290.15pt;width:41.1pt;height:66pt;z-index:251656191;visibility:visible;mso-wrap-style:square;mso-width-percent:0;mso-height-percent:0;mso-wrap-distance-left:9pt;mso-wrap-distance-top:0;mso-wrap-distance-right:9pt;mso-wrap-distance-bottom:0;mso-position-horizontal:absolute;mso-position-horizontal-relative:text;mso-position-vertical:absolute;mso-position-vertical-relative:text;mso-width-percent:0;mso-height-percent:0;mso-width-relative:margin;mso-height-relative:margin;v-text-anchor:middle" o:gfxdata="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" adj="5111,10600" strokecolor="#c0504d [3205]" strokeweight="3pt">
                 <v:shadow on="t" color="black" opacity="22937f" origin=",.5" offset="0,.63889mm"/>
               </v:shape>
             </w:pict>
@@ -1955,7 +2092,7 @@
           </mc:Choice>
           <mc:Fallback>
             <w:pict>
-              <v:shape w14:anchorId="0E12B283" id="Geschweifte Klammer rechts 11" o:spid="_x0000_s1026" type="#_x0000_t88" style="position:absolute;margin-left:216.7pt;margin-top:225.8pt;width:43.7pt;height:62.55pt;z-index:251657215;visibility:visible;mso-wrap-style:square;mso-width-percent:0;mso-height-percent:0;mso-wrap-distance-left:9pt;mso-wrap-distance-top:0;mso-wrap-distance-right:9pt;mso-wrap-distance-bottom:0;mso-position-horizontal:absolute;mso-position-horizontal-relative:text;mso-position-vertical:absolute;mso-position-vertical-relative:text;mso-width-percent:0;mso-height-percent:0;mso-width-relative:margin;mso-height-relative:margin;v-text-anchor:middle" o:gfxdata="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" adj="5732,10600" strokecolor="#c0504d [3205]" strokeweight="3pt">
+              <v:shape w14:anchorId="3633D521" id="Geschweifte Klammer rechts 11" o:spid="_x0000_s1026" type="#_x0000_t88" style="position:absolute;margin-left:216.7pt;margin-top:225.8pt;width:43.7pt;height:62.55pt;z-index:251657215;visibility:visible;mso-wrap-style:square;mso-width-percent:0;mso-height-percent:0;mso-wrap-distance-left:9pt;mso-wrap-distance-top:0;mso-wrap-distance-right:9pt;mso-wrap-distance-bottom:0;mso-position-horizontal:absolute;mso-position-horizontal-relative:text;mso-position-vertical:absolute;mso-position-vertical-relative:text;mso-width-percent:0;mso-height-percent:0;mso-width-relative:margin;mso-height-relative:margin;v-text-anchor:middle" o:gfxdata="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" adj="5732,10600" strokecolor="#c0504d [3205]" strokeweight="3pt">
                 <v:shadow on="t" color="black" opacity="22937f" origin=",.5" offset="0,.63889mm"/>
               </v:shape>
             </w:pict>
@@ -2033,7 +2170,7 @@
           </mc:Choice>
           <mc:Fallback>
             <w:pict>
-              <v:shape w14:anchorId="13F77B79" id="Geschweifte Klammer rechts 10" o:spid="_x0000_s1026" type="#_x0000_t88" style="position:absolute;margin-left:215.85pt;margin-top:163.25pt;width:43.7pt;height:62.55pt;z-index:251655167;visibility:visible;mso-wrap-style:square;mso-width-percent:0;mso-height-percent:0;mso-wrap-distance-left:9pt;mso-wrap-distance-top:0;mso-wrap-distance-right:9pt;mso-wrap-distance-bottom:0;mso-position-horizontal:absolute;mso-position-horizontal-relative:text;mso-position-vertical:absolute;mso-position-vertical-relative:text;mso-width-percent:0;mso-height-percent:0;mso-width-relative:margin;mso-height-relative:margin;v-text-anchor:middle" o:gfxdata="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" adj="5731,10600" strokecolor="#c0504d [3205]" strokeweight="3pt">
+              <v:shape w14:anchorId="13EC1AD9" id="Geschweifte Klammer rechts 10" o:spid="_x0000_s1026" type="#_x0000_t88" style="position:absolute;margin-left:215.85pt;margin-top:163.25pt;width:43.7pt;height:62.55pt;z-index:251655167;visibility:visible;mso-wrap-style:square;mso-width-percent:0;mso-height-percent:0;mso-wrap-distance-left:9pt;mso-wrap-distance-top:0;mso-wrap-distance-right:9pt;mso-wrap-distance-bottom:0;mso-position-horizontal:absolute;mso-position-horizontal-relative:text;mso-position-vertical:absolute;mso-position-vertical-relative:text;mso-width-percent:0;mso-height-percent:0;mso-width-relative:margin;mso-height-relative:margin;v-text-anchor:middle" o:gfxdata="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" adj="5731,10600" strokecolor="#c0504d [3205]" strokeweight="3pt">
                 <v:shadow on="t" color="black" opacity="22937f" origin=",.5" offset="0,.63889mm"/>
               </v:shape>
             </w:pict>
@@ -2111,7 +2248,7 @@
           </mc:Choice>
           <mc:Fallback>
             <w:pict>
-              <v:shape w14:anchorId="64983944" id="Geschweifte Klammer rechts 9" o:spid="_x0000_s1026" type="#_x0000_t88" style="position:absolute;margin-left:217.55pt;margin-top:84.35pt;width:41.1pt;height:77.95pt;z-index:251713536;visibility:visible;mso-wrap-style:square;mso-width-percent:0;mso-height-percent:0;mso-wrap-distance-left:9pt;mso-wrap-distance-top:0;mso-wrap-distance-right:9pt;mso-wrap-distance-bottom:0;mso-position-horizontal:absolute;mso-position-horizontal-relative:text;mso-position-vertical:absolute;mso-position-vertical-relative:text;mso-width-percent:0;mso-height-percent:0;mso-width-relative:margin;mso-height-relative:margin;v-text-anchor:middle" o:gfxdata="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" adj="4326,10600" strokecolor="#c0504d [3205]" strokeweight="3pt">
+              <v:shape w14:anchorId="58F0DD93" id="Geschweifte Klammer rechts 9" o:spid="_x0000_s1026" type="#_x0000_t88" style="position:absolute;margin-left:217.55pt;margin-top:84.35pt;width:41.1pt;height:77.95pt;z-index:251713536;visibility:visible;mso-wrap-style:square;mso-width-percent:0;mso-height-percent:0;mso-wrap-distance-left:9pt;mso-wrap-distance-top:0;mso-wrap-distance-right:9pt;mso-wrap-distance-bottom:0;mso-position-horizontal:absolute;mso-position-horizontal-relative:text;mso-position-vertical:absolute;mso-position-vertical-relative:text;mso-width-percent:0;mso-height-percent:0;mso-width-relative:margin;mso-height-relative:margin;v-text-anchor:middle" o:gfxdata="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" adj="4326,10600" strokecolor="#c0504d [3205]" strokeweight="3pt">
                 <v:shadow on="t" color="black" opacity="22937f" origin=",.5" offset="0,.63889mm"/>
               </v:shape>
             </w:pict>
@@ -2318,7 +2455,7 @@
           </mc:Choice>
           <mc:Fallback>
             <w:pict>
-              <v:shape w14:anchorId="41A0CA4F" id="Geschweifte Klammer rechts 8" o:spid="_x0000_s1026" type="#_x0000_t88" style="position:absolute;margin-left:219.8pt;margin-top:9.35pt;width:41.1pt;height:72.85pt;z-index:251711488;visibility:visible;mso-wrap-style:square;mso-width-percent:0;mso-height-percent:0;mso-wrap-distance-left:9pt;mso-wrap-distance-top:0;mso-wrap-distance-right:9pt;mso-wrap-distance-bottom:0;mso-position-horizontal:absolute;mso-position-horizontal-relative:text;mso-position-vertical:absolute;mso-position-vertical-relative:text;mso-width-percent:0;mso-height-percent:0;mso-width-relative:margin;mso-height-relative:margin;v-text-anchor:middle" o:gfxdata="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" adj="4629,10600" strokecolor="#c0504d [3205]" strokeweight="3pt">
+              <v:shape w14:anchorId="7666B3BA" id="Geschweifte Klammer rechts 8" o:spid="_x0000_s1026" type="#_x0000_t88" style="position:absolute;margin-left:219.8pt;margin-top:9.35pt;width:41.1pt;height:72.85pt;z-index:251711488;visibility:visible;mso-wrap-style:square;mso-width-percent:0;mso-height-percent:0;mso-wrap-distance-left:9pt;mso-wrap-distance-top:0;mso-wrap-distance-right:9pt;mso-wrap-distance-bottom:0;mso-position-horizontal:absolute;mso-position-horizontal-relative:text;mso-position-vertical:absolute;mso-position-vertical-relative:text;mso-width-percent:0;mso-height-percent:0;mso-width-relative:margin;mso-height-relative:margin;v-text-anchor:middle" o:gfxdata="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" adj="4629,10600" strokecolor="#c0504d [3205]" strokeweight="3pt">
                 <v:shadow on="t" color="black" opacity="22937f" origin=",.5" offset="0,.63889mm"/>
               </v:shape>
             </w:pict>
@@ -2636,7 +2773,7 @@
           </mc:Choice>
           <mc:Fallback>
             <w:pict>
-              <v:line w14:anchorId="27E3BF02" id="Gerade Verbindung 5" o:spid="_x0000_s1026" style="position:absolute;z-index:251704320;visibility:visible;mso-wrap-style:square;mso-width-percent:0;mso-height-percent:0;mso-wrap-distance-left:9pt;mso-wrap-distance-top:0;mso-wrap-distance-right:9pt;mso-wrap-distance-bottom:0;mso-position-horizontal:absolute;mso-position-horizontal-relative:text;mso-position-vertical:absolute;mso-position-vertical-relative:text;mso-width-percent:0;mso-height-percent:0;mso-width-relative:margin;mso-height-relative:margin" from="-30.15pt,361.3pt" to="-30.15pt,417pt" o:gfxdata="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" strokecolor="#f79646 [3209]" strokeweight="3pt">
+              <v:line w14:anchorId="0DC684D2" id="Gerade Verbindung 5" o:spid="_x0000_s1026" style="position:absolute;z-index:251704320;visibility:visible;mso-wrap-style:square;mso-width-percent:0;mso-height-percent:0;mso-wrap-distance-left:9pt;mso-wrap-distance-top:0;mso-wrap-distance-right:9pt;mso-wrap-distance-bottom:0;mso-position-horizontal:absolute;mso-position-horizontal-relative:text;mso-position-vertical:absolute;mso-position-vertical-relative:text;mso-width-percent:0;mso-height-percent:0;mso-width-relative:margin;mso-height-relative:margin" from="-30.15pt,361.3pt" to="-30.15pt,417pt" o:gfxdata="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" strokecolor="#f79646 [3209]" strokeweight="3pt">
                 <v:shadow on="t" color="black" opacity="22937f" origin=",.5" offset="0,.63889mm"/>
               </v:line>
             </w:pict>
@@ -2703,7 +2840,7 @@
           </mc:Choice>
           <mc:Fallback>
             <w:pict>
-              <v:line w14:anchorId="0C0549DD" id="Gerade Verbindung 4" o:spid="_x0000_s1026" style="position:absolute;flip:x y;z-index:251702272;visibility:visible;mso-wrap-style:square;mso-height-percent:0;mso-wrap-distance-left:9pt;mso-wrap-distance-top:0;mso-wrap-distance-right:9pt;mso-wrap-distance-bottom:0;mso-position-horizontal:absolute;mso-position-horizontal-relative:text;mso-position-vertical:absolute;mso-position-vertical-relative:text;mso-height-percent:0;mso-height-relative:margin" from="-30.15pt,416.05pt" to="-.15pt,416.05pt" o:gfxdata="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" strokecolor="#f79646 [3209]" strokeweight="3pt">
+              <v:line w14:anchorId="537E3DA7" id="Gerade Verbindung 4" o:spid="_x0000_s1026" style="position:absolute;flip:x y;z-index:251702272;visibility:visible;mso-wrap-style:square;mso-height-percent:0;mso-wrap-distance-left:9pt;mso-wrap-distance-top:0;mso-wrap-distance-right:9pt;mso-wrap-distance-bottom:0;mso-position-horizontal:absolute;mso-position-horizontal-relative:text;mso-position-vertical:absolute;mso-position-vertical-relative:text;mso-height-percent:0;mso-height-relative:margin" from="-30.15pt,416.05pt" to="-.15pt,416.05pt" o:gfxdata="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" strokecolor="#f79646 [3209]" strokeweight="3pt">
                 <v:shadow on="t" color="black" opacity="22937f" origin=",.5" offset="0,.63889mm"/>
               </v:line>
             </w:pict>
@@ -2770,7 +2907,7 @@
           </mc:Choice>
           <mc:Fallback>
             <w:pict>
-              <v:line w14:anchorId="55587ED8" id="Gerade Verbindung 3" o:spid="_x0000_s1026" style="position:absolute;flip:x y;z-index:251700224;visibility:visible;mso-wrap-style:square;mso-height-percent:0;mso-wrap-distance-left:9pt;mso-wrap-distance-top:0;mso-wrap-distance-right:9pt;mso-wrap-distance-bottom:0;mso-position-horizontal:absolute;mso-position-horizontal-relative:text;mso-position-vertical:absolute;mso-position-vertical-relative:text;mso-height-percent:0;mso-height-relative:margin" from="-30.15pt,361.25pt" to="-.15pt,361.25pt" o:gfxdata="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" strokecolor="#f79646 [3209]" strokeweight="3pt">
+              <v:line w14:anchorId="11278C20" id="Gerade Verbindung 3" o:spid="_x0000_s1026" style="position:absolute;flip:x y;z-index:251700224;visibility:visible;mso-wrap-style:square;mso-height-percent:0;mso-wrap-distance-left:9pt;mso-wrap-distance-top:0;mso-wrap-distance-right:9pt;mso-wrap-distance-bottom:0;mso-position-horizontal:absolute;mso-position-horizontal-relative:text;mso-position-vertical:absolute;mso-position-vertical-relative:text;mso-height-percent:0;mso-height-relative:margin" from="-30.15pt,361.25pt" to="-.15pt,361.25pt" o:gfxdata="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" strokecolor="#f79646 [3209]" strokeweight="3pt">
                 <v:shadow on="t" color="black" opacity="22937f" origin=",.5" offset="0,.63889mm"/>
               </v:line>
             </w:pict>
@@ -2837,7 +2974,7 @@
           </mc:Choice>
           <mc:Fallback>
             <w:pict>
-              <v:line w14:anchorId="47801033" id="Gerade Verbindung 52" o:spid="_x0000_s1026" style="position:absolute;flip:x y;z-index:251692032;visibility:visible;mso-wrap-style:square;mso-height-percent:0;mso-wrap-distance-left:9pt;mso-wrap-distance-top:0;mso-wrap-distance-right:9pt;mso-wrap-distance-bottom:0;mso-position-horizontal:absolute;mso-position-horizontal-relative:text;mso-position-vertical:absolute;mso-position-vertical-relative:text;mso-height-percent:0;mso-height-relative:margin" from="-30.15pt,356.1pt" to="-.15pt,356.1pt" o:gfxdata="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" strokecolor="#9bbb59 [3206]" strokeweight="3pt">
+              <v:line w14:anchorId="1D125C56" id="Gerade Verbindung 52" o:spid="_x0000_s1026" style="position:absolute;flip:x y;z-index:251692032;visibility:visible;mso-wrap-style:square;mso-height-percent:0;mso-wrap-distance-left:9pt;mso-wrap-distance-top:0;mso-wrap-distance-right:9pt;mso-wrap-distance-bottom:0;mso-position-horizontal:absolute;mso-position-horizontal-relative:text;mso-position-vertical:absolute;mso-position-vertical-relative:text;mso-height-percent:0;mso-height-relative:margin" from="-30.15pt,356.1pt" to="-.15pt,356.1pt" o:gfxdata="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" strokecolor="#9bbb59 [3206]" strokeweight="3pt">
                 <v:shadow on="t" color="black" opacity="22937f" origin=",.5" offset="0,.63889mm"/>
               </v:line>
             </w:pict>
@@ -2907,7 +3044,7 @@
           </mc:Choice>
           <mc:Fallback>
             <w:pict>
-              <v:line w14:anchorId="2647A316" id="Gerade Verbindung 53" o:spid="_x0000_s1026" style="position:absolute;flip:x y;z-index:251694080;visibility:visible;mso-wrap-style:square;mso-width-percent:0;mso-height-percent:0;mso-wrap-distance-left:9pt;mso-wrap-distance-top:0;mso-wrap-distance-right:9pt;mso-wrap-distance-bottom:0;mso-position-horizontal:absolute;mso-position-horizontal-relative:text;mso-position-vertical:absolute;mso-position-vertical-relative:text;mso-width-percent:0;mso-height-percent:0;mso-width-relative:margin;mso-height-relative:margin" from="-32.7pt,85.25pt" to="9.3pt,85.25pt" o:gfxdata="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" strokecolor="#9bbb59 [3206]" strokeweight="3pt">
+              <v:line w14:anchorId="5F2456E2" id="Gerade Verbindung 53" o:spid="_x0000_s1026" style="position:absolute;flip:x y;z-index:251694080;visibility:visible;mso-wrap-style:square;mso-width-percent:0;mso-height-percent:0;mso-wrap-distance-left:9pt;mso-wrap-distance-top:0;mso-wrap-distance-right:9pt;mso-wrap-distance-bottom:0;mso-position-horizontal:absolute;mso-position-horizontal-relative:text;mso-position-vertical:absolute;mso-position-vertical-relative:text;mso-width-percent:0;mso-height-percent:0;mso-width-relative:margin;mso-height-relative:margin" from="-32.7pt,85.25pt" to="9.3pt,85.25pt" o:gfxdata="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" strokecolor="#9bbb59 [3206]" strokeweight="3pt">
                 <v:shadow on="t" color="black" opacity="22937f" origin=",.5" offset="0,.63889mm"/>
               </v:line>
             </w:pict>
@@ -3723,12 +3860,7 @@
                               <w:t xml:space="preserve"> realisiert</w:t>
                             </w:r>
                             <w:r>
-                              <w:t xml:space="preserve"> werden</w:t>
-                            </w:r>
-                            <w:bookmarkStart w:id="0" w:name="_GoBack"/>
-                            <w:bookmarkEnd w:id="0"/>
-                            <w:r>
-                              <w:t>.</w:t>
+                              <w:t xml:space="preserve"> werden.</w:t>
                             </w:r>
                           </w:p>
                         </w:txbxContent>
@@ -3782,12 +3914,7 @@
                         <w:t xml:space="preserve"> realisiert</w:t>
                       </w:r>
                       <w:r>
-                        <w:t xml:space="preserve"> werden</w:t>
-                      </w:r>
-                      <w:bookmarkStart w:id="1" w:name="_GoBack"/>
-                      <w:bookmarkEnd w:id="1"/>
-                      <w:r>
-                        <w:t>.</w:t>
+                        <w:t xml:space="preserve"> werden.</w:t>
                       </w:r>
                     </w:p>
                   </w:txbxContent>
@@ -4243,7 +4370,7 @@
                     <pic:cNvPicPr/>
                   </pic:nvPicPr>
                   <pic:blipFill>
-                    <a:blip r:embed="rId9">
+                    <a:blip r:embed="rId10">
                       <a:extLst>
                         <a:ext uri="{28A0092B-C50C-407E-A947-70E740481C1C}">
                           <a14:useLocalDpi xmlns:a14="http://schemas.microsoft.com/office/drawing/2010/main" val="0"/>
@@ -6179,7 +6306,7 @@
 </file>
 
 <file path=customXml/itemProps1.xml><?xml version="1.0" encoding="utf-8"?>
-<ds:datastoreItem xmlns:ds="http://schemas.openxmlformats.org/officeDocument/2006/customXml" ds:itemID="{53768639-749C-4462-8F47-8DAF43B1679C}">
+<ds:datastoreItem xmlns:ds="http://schemas.openxmlformats.org/officeDocument/2006/customXml" ds:itemID="{692228F9-805E-4BB1-B049-097C5ECEE663}">
   <ds:schemaRefs>
     <ds:schemaRef ds:uri="http://schemas.openxmlformats.org/officeDocument/2006/bibliography"/>
   </ds:schemaRefs>

</xml_diff>